<commit_message>
honestly i just wanted to commit this while it's semi working so when it stops working i'll have something to go back to
</commit_message>
<xml_diff>
--- a/docassemble/LLAW33012021S1HSC1/data/templates/HSC_printout_test.docx
+++ b/docassemble/LLAW33012021S1HSC1/data/templates/HSC_printout_test.docx
@@ -37,8 +37,8 @@
         <w:tblLook w:val="04A0" w:firstRow="1" w:lastRow="0" w:firstColumn="1" w:lastColumn="0" w:noHBand="0" w:noVBand="1"/>
       </w:tblPr>
       <w:tblGrid>
-        <w:gridCol w:w="4524"/>
-        <w:gridCol w:w="4492"/>
+        <w:gridCol w:w="4515"/>
+        <w:gridCol w:w="4501"/>
       </w:tblGrid>
       <w:tr>
         <w:tc>
@@ -112,11 +112,7 @@
             <w:tcW w:w="9242" w:type="dxa"/>
             <w:gridSpan w:val="2"/>
           </w:tcPr>
-          <w:p>
-            <w:r>
-              <w:t>{%tr if service[‘Category’] == key %}</w:t>
-            </w:r>
-          </w:p>
+          <w:p/>
         </w:tc>
       </w:tr>
       <w:tr>
@@ -129,7 +125,7 @@
               <w:spacing w:after="160" w:line="259" w:lineRule="auto"/>
             </w:pPr>
             <w:r>
-              <w:t>{{ service[‘Service Name’] }}</w:t>
+              <w:t>{{ service}}</w:t>
             </w:r>
           </w:p>
         </w:tc>
@@ -149,11 +145,7 @@
           <w:tcPr>
             <w:tcW w:w="4621" w:type="dxa"/>
           </w:tcPr>
-          <w:p>
-            <w:r>
-              <w:t>{%tr endif %}</w:t>
-            </w:r>
-          </w:p>
+          <w:p/>
         </w:tc>
         <w:tc>
           <w:tcPr>
@@ -615,6 +607,7 @@
   <w:style w:type="character" w:default="1" w:styleId="DefaultParagraphFont">
     <w:name w:val="Default Paragraph Font"/>
     <w:uiPriority w:val="1"/>
+    <w:semiHidden/>
     <w:unhideWhenUsed/>
   </w:style>
   <w:style w:type="table" w:default="1" w:styleId="TableNormal">

</xml_diff>

<commit_message>
Basic implementation for main user flow
</commit_message>
<xml_diff>
--- a/docassemble/LLAW33012021S1HSC1/data/templates/HSC_printout_test.docx
+++ b/docassemble/LLAW33012021S1HSC1/data/templates/HSC_printout_test.docx
@@ -37,8 +37,8 @@
         <w:tblLook w:val="04A0" w:firstRow="1" w:lastRow="0" w:firstColumn="1" w:lastColumn="0" w:noHBand="0" w:noVBand="1"/>
       </w:tblPr>
       <w:tblGrid>
-        <w:gridCol w:w="4524"/>
-        <w:gridCol w:w="4492"/>
+        <w:gridCol w:w="4515"/>
+        <w:gridCol w:w="4501"/>
       </w:tblGrid>
       <w:tr>
         <w:tc>
@@ -112,11 +112,7 @@
             <w:tcW w:w="9242" w:type="dxa"/>
             <w:gridSpan w:val="2"/>
           </w:tcPr>
-          <w:p>
-            <w:r>
-              <w:t>{%tr if service[‘Category’] == key %}</w:t>
-            </w:r>
-          </w:p>
+          <w:p/>
         </w:tc>
       </w:tr>
       <w:tr>
@@ -129,7 +125,7 @@
               <w:spacing w:after="160" w:line="259" w:lineRule="auto"/>
             </w:pPr>
             <w:r>
-              <w:t>{{ service[‘Service Name’] }}</w:t>
+              <w:t>{{ service}}</w:t>
             </w:r>
           </w:p>
         </w:tc>
@@ -149,11 +145,7 @@
           <w:tcPr>
             <w:tcW w:w="4621" w:type="dxa"/>
           </w:tcPr>
-          <w:p>
-            <w:r>
-              <w:t>{%tr endif %}</w:t>
-            </w:r>
-          </w:p>
+          <w:p/>
         </w:tc>
         <w:tc>
           <w:tcPr>
@@ -615,6 +607,7 @@
   <w:style w:type="character" w:default="1" w:styleId="DefaultParagraphFont">
     <w:name w:val="Default Paragraph Font"/>
     <w:uiPriority w:val="1"/>
+    <w:semiHidden/>
     <w:unhideWhenUsed/>
   </w:style>
   <w:style w:type="table" w:default="1" w:styleId="TableNormal">

</xml_diff>